<commit_message>
RE #1 This documents will help in check-in files from our exercises
</commit_message>
<xml_diff>
--- a/Basic Git Command.docx
+++ b/Basic Git Command.docx
@@ -10,8 +10,10 @@
       </w:tblPr>
       <w:tblGrid>
         <w:gridCol w:w="3116"/>
-        <w:gridCol w:w="3117"/>
-        <w:gridCol w:w="3117"/>
+        <w:gridCol w:w="161"/>
+        <w:gridCol w:w="2956"/>
+        <w:gridCol w:w="306"/>
+        <w:gridCol w:w="2811"/>
       </w:tblGrid>
       <w:tr>
         <w:tc>
@@ -38,6 +40,7 @@
         <w:tc>
           <w:tcPr>
             <w:tcW w:w="3117" w:type="dxa"/>
+            <w:gridSpan w:val="2"/>
           </w:tcPr>
           <w:p>
             <w:pPr>
@@ -59,6 +62,7 @@
         <w:tc>
           <w:tcPr>
             <w:tcW w:w="3117" w:type="dxa"/>
+            <w:gridSpan w:val="2"/>
           </w:tcPr>
           <w:p>
             <w:pPr>
@@ -92,18 +96,276 @@
         <w:tc>
           <w:tcPr>
             <w:tcW w:w="3117" w:type="dxa"/>
-          </w:tcPr>
-          <w:p>
-            <w:r>
-              <w:t>This shows a list of the current status of traced and untracked files in your local repository.</w:t>
-            </w:r>
-          </w:p>
-        </w:tc>
-        <w:tc>
-          <w:tcPr>
-            <w:tcW w:w="3117" w:type="dxa"/>
-          </w:tcPr>
-          <w:p/>
+            <w:gridSpan w:val="2"/>
+          </w:tcPr>
+          <w:p>
+            <w:r>
+              <w:t xml:space="preserve">This shows a list of the </w:t>
+            </w:r>
+            <w:proofErr w:type="gramStart"/>
+            <w:r>
+              <w:t>current status</w:t>
+            </w:r>
+            <w:proofErr w:type="gramEnd"/>
+            <w:r>
+              <w:t xml:space="preserve"> of traced and untracked files in your local repository.</w:t>
+            </w:r>
+          </w:p>
+        </w:tc>
+        <w:tc>
+          <w:tcPr>
+            <w:tcW w:w="3117" w:type="dxa"/>
+            <w:gridSpan w:val="2"/>
+          </w:tcPr>
+          <w:p/>
+        </w:tc>
+      </w:tr>
+      <w:tr>
+        <w:tc>
+          <w:tcPr>
+            <w:tcW w:w="3277" w:type="dxa"/>
+            <w:gridSpan w:val="2"/>
+          </w:tcPr>
+          <w:p>
+            <w:r>
+              <w:t xml:space="preserve">Git </w:t>
+            </w:r>
+            <w:proofErr w:type="gramStart"/>
+            <w:r>
+              <w:t>add .</w:t>
+            </w:r>
+            <w:proofErr w:type="gramEnd"/>
+          </w:p>
+          <w:p>
+            <w:r>
+              <w:t xml:space="preserve">Git add </w:t>
+            </w:r>
+            <w:proofErr w:type="spellStart"/>
+            <w:r>
+              <w:t>filename.ext</w:t>
+            </w:r>
+            <w:proofErr w:type="spellEnd"/>
+          </w:p>
+        </w:tc>
+        <w:tc>
+          <w:tcPr>
+            <w:tcW w:w="3262" w:type="dxa"/>
+            <w:gridSpan w:val="2"/>
+          </w:tcPr>
+          <w:p>
+            <w:r>
+              <w:t>Stage all untracked changes to the repository for committing.</w:t>
+            </w:r>
+          </w:p>
+        </w:tc>
+        <w:tc>
+          <w:tcPr>
+            <w:tcW w:w="2811" w:type="dxa"/>
+          </w:tcPr>
+          <w:p/>
+        </w:tc>
+      </w:tr>
+      <w:tr>
+        <w:tc>
+          <w:tcPr>
+            <w:tcW w:w="3277" w:type="dxa"/>
+            <w:gridSpan w:val="2"/>
+          </w:tcPr>
+          <w:p>
+            <w:r>
+              <w:t>Git commit -m “your subject message”</w:t>
+            </w:r>
+          </w:p>
+        </w:tc>
+        <w:tc>
+          <w:tcPr>
+            <w:tcW w:w="3262" w:type="dxa"/>
+            <w:gridSpan w:val="2"/>
+          </w:tcPr>
+          <w:p>
+            <w:r>
+              <w:t>Commit stage changes</w:t>
+            </w:r>
+          </w:p>
+        </w:tc>
+        <w:tc>
+          <w:tcPr>
+            <w:tcW w:w="2811" w:type="dxa"/>
+          </w:tcPr>
+          <w:p/>
+        </w:tc>
+      </w:tr>
+      <w:tr>
+        <w:tc>
+          <w:tcPr>
+            <w:tcW w:w="3277" w:type="dxa"/>
+            <w:gridSpan w:val="2"/>
+          </w:tcPr>
+          <w:p>
+            <w:r>
+              <w:t>Git push</w:t>
+            </w:r>
+          </w:p>
+        </w:tc>
+        <w:tc>
+          <w:tcPr>
+            <w:tcW w:w="3262" w:type="dxa"/>
+            <w:gridSpan w:val="2"/>
+          </w:tcPr>
+          <w:p>
+            <w:r>
+              <w:t>Pushes your commits to github.com</w:t>
+            </w:r>
+          </w:p>
+        </w:tc>
+        <w:tc>
+          <w:tcPr>
+            <w:tcW w:w="2811" w:type="dxa"/>
+          </w:tcPr>
+          <w:p/>
+        </w:tc>
+      </w:tr>
+      <w:tr>
+        <w:trPr>
+          <w:trHeight w:val="134"/>
+        </w:trPr>
+        <w:tc>
+          <w:tcPr>
+            <w:tcW w:w="3277" w:type="dxa"/>
+            <w:gridSpan w:val="2"/>
+          </w:tcPr>
+          <w:p>
+            <w:r>
+              <w:t>Git Pull</w:t>
+            </w:r>
+          </w:p>
+        </w:tc>
+        <w:tc>
+          <w:tcPr>
+            <w:tcW w:w="3262" w:type="dxa"/>
+            <w:gridSpan w:val="2"/>
+          </w:tcPr>
+          <w:p>
+            <w:r>
+              <w:t>Fetch and merge from GitHub.com</w:t>
+            </w:r>
+          </w:p>
+        </w:tc>
+        <w:tc>
+          <w:tcPr>
+            <w:tcW w:w="2811" w:type="dxa"/>
+          </w:tcPr>
+          <w:p/>
+        </w:tc>
+      </w:tr>
+      <w:tr>
+        <w:tc>
+          <w:tcPr>
+            <w:tcW w:w="3277" w:type="dxa"/>
+            <w:gridSpan w:val="2"/>
+          </w:tcPr>
+          <w:p>
+            <w:r>
+              <w:t>Git stash</w:t>
+            </w:r>
+          </w:p>
+          <w:p>
+            <w:r>
+              <w:t>Git Stash list</w:t>
+            </w:r>
+          </w:p>
+          <w:p>
+            <w:r>
+              <w:t xml:space="preserve">Git </w:t>
+            </w:r>
+            <w:proofErr w:type="gramStart"/>
+            <w:r>
+              <w:t>stash</w:t>
+            </w:r>
+            <w:proofErr w:type="gramEnd"/>
+            <w:r>
+              <w:t xml:space="preserve"> apply</w:t>
+            </w:r>
+          </w:p>
+        </w:tc>
+        <w:tc>
+          <w:tcPr>
+            <w:tcW w:w="3262" w:type="dxa"/>
+            <w:gridSpan w:val="2"/>
+          </w:tcPr>
+          <w:p>
+            <w:r>
+              <w:t>Take the dirty state of your current directory and save the changes on the stack of unfinished changes.</w:t>
+            </w:r>
+          </w:p>
+        </w:tc>
+        <w:tc>
+          <w:tcPr>
+            <w:tcW w:w="2811" w:type="dxa"/>
+          </w:tcPr>
+          <w:p/>
+        </w:tc>
+      </w:tr>
+      <w:tr>
+        <w:tc>
+          <w:tcPr>
+            <w:tcW w:w="3277" w:type="dxa"/>
+            <w:gridSpan w:val="2"/>
+          </w:tcPr>
+          <w:p>
+            <w:r>
+              <w:t>Git log</w:t>
+            </w:r>
+          </w:p>
+        </w:tc>
+        <w:tc>
+          <w:tcPr>
+            <w:tcW w:w="3262" w:type="dxa"/>
+            <w:gridSpan w:val="2"/>
+          </w:tcPr>
+          <w:p>
+            <w:r>
+              <w:t>Allow one to view the history of the repo (commits)</w:t>
+            </w:r>
+          </w:p>
+        </w:tc>
+        <w:tc>
+          <w:tcPr>
+            <w:tcW w:w="2811" w:type="dxa"/>
+          </w:tcPr>
+          <w:p>
+            <w:r>
+              <w:t>-n x (where x)</w:t>
+            </w:r>
+          </w:p>
+          <w:p>
+            <w:r>
+              <w:t>-n 5 (last five commits”</w:t>
+            </w:r>
+          </w:p>
+          <w:p>
+            <w:r>
+              <w:t>--author</w:t>
+            </w:r>
+            <w:proofErr w:type="gramStart"/>
+            <w:r>
+              <w:t>=”</w:t>
+            </w:r>
+            <w:proofErr w:type="spellStart"/>
+            <w:r>
+              <w:t>jthompsonnait</w:t>
+            </w:r>
+            <w:proofErr w:type="spellEnd"/>
+            <w:proofErr w:type="gramEnd"/>
+            <w:r>
+              <w:t>”</w:t>
+            </w:r>
+          </w:p>
+          <w:p>
+            <w:r>
+              <w:t>--after=”2023-01-11”</w:t>
+            </w:r>
+          </w:p>
         </w:tc>
       </w:tr>
       <w:tr>
@@ -116,12 +378,14 @@
         <w:tc>
           <w:tcPr>
             <w:tcW w:w="3117" w:type="dxa"/>
-          </w:tcPr>
-          <w:p/>
-        </w:tc>
-        <w:tc>
-          <w:tcPr>
-            <w:tcW w:w="3117" w:type="dxa"/>
+            <w:gridSpan w:val="2"/>
+          </w:tcPr>
+          <w:p/>
+        </w:tc>
+        <w:tc>
+          <w:tcPr>
+            <w:tcW w:w="3117" w:type="dxa"/>
+            <w:gridSpan w:val="2"/>
           </w:tcPr>
           <w:p/>
         </w:tc>
@@ -136,12 +400,14 @@
         <w:tc>
           <w:tcPr>
             <w:tcW w:w="3117" w:type="dxa"/>
-          </w:tcPr>
-          <w:p/>
-        </w:tc>
-        <w:tc>
-          <w:tcPr>
-            <w:tcW w:w="3117" w:type="dxa"/>
+            <w:gridSpan w:val="2"/>
+          </w:tcPr>
+          <w:p/>
+        </w:tc>
+        <w:tc>
+          <w:tcPr>
+            <w:tcW w:w="3117" w:type="dxa"/>
+            <w:gridSpan w:val="2"/>
           </w:tcPr>
           <w:p/>
         </w:tc>
@@ -156,12 +422,14 @@
         <w:tc>
           <w:tcPr>
             <w:tcW w:w="3117" w:type="dxa"/>
-          </w:tcPr>
-          <w:p/>
-        </w:tc>
-        <w:tc>
-          <w:tcPr>
-            <w:tcW w:w="3117" w:type="dxa"/>
+            <w:gridSpan w:val="2"/>
+          </w:tcPr>
+          <w:p/>
+        </w:tc>
+        <w:tc>
+          <w:tcPr>
+            <w:tcW w:w="3117" w:type="dxa"/>
+            <w:gridSpan w:val="2"/>
           </w:tcPr>
           <w:p/>
         </w:tc>
@@ -176,12 +444,14 @@
         <w:tc>
           <w:tcPr>
             <w:tcW w:w="3117" w:type="dxa"/>
-          </w:tcPr>
-          <w:p/>
-        </w:tc>
-        <w:tc>
-          <w:tcPr>
-            <w:tcW w:w="3117" w:type="dxa"/>
+            <w:gridSpan w:val="2"/>
+          </w:tcPr>
+          <w:p/>
+        </w:tc>
+        <w:tc>
+          <w:tcPr>
+            <w:tcW w:w="3117" w:type="dxa"/>
+            <w:gridSpan w:val="2"/>
           </w:tcPr>
           <w:p/>
         </w:tc>
@@ -196,12 +466,14 @@
         <w:tc>
           <w:tcPr>
             <w:tcW w:w="3117" w:type="dxa"/>
-          </w:tcPr>
-          <w:p/>
-        </w:tc>
-        <w:tc>
-          <w:tcPr>
-            <w:tcW w:w="3117" w:type="dxa"/>
+            <w:gridSpan w:val="2"/>
+          </w:tcPr>
+          <w:p/>
+        </w:tc>
+        <w:tc>
+          <w:tcPr>
+            <w:tcW w:w="3117" w:type="dxa"/>
+            <w:gridSpan w:val="2"/>
           </w:tcPr>
           <w:p/>
         </w:tc>
@@ -216,12 +488,14 @@
         <w:tc>
           <w:tcPr>
             <w:tcW w:w="3117" w:type="dxa"/>
-          </w:tcPr>
-          <w:p/>
-        </w:tc>
-        <w:tc>
-          <w:tcPr>
-            <w:tcW w:w="3117" w:type="dxa"/>
+            <w:gridSpan w:val="2"/>
+          </w:tcPr>
+          <w:p/>
+        </w:tc>
+        <w:tc>
+          <w:tcPr>
+            <w:tcW w:w="3117" w:type="dxa"/>
+            <w:gridSpan w:val="2"/>
           </w:tcPr>
           <w:p/>
         </w:tc>

</xml_diff>